<commit_message>
Presentaci�n Versi�n 1 :hankey:
</commit_message>
<xml_diff>
--- a/Documentacion/UPIIZ_PTLL_LanzamientoTSPFase1.docx
+++ b/Documentacion/UPIIZ_PTLL_LanzamientoTSPFase1.docx
@@ -1202,7 +1202,14 @@
                 <w:sz w:val="22"/>
                 <w:szCs w:val="22"/>
               </w:rPr>
-              <w:t>Comprobar que el paciente sigue su dieta utilizando el recordatorio de 24 horas.</w:t>
+              <w:t>Comprobar</w:t>
+            </w:r>
+            <w:r>
+              <w:rPr>
+                <w:sz w:val="22"/>
+                <w:szCs w:val="22"/>
+              </w:rPr>
+              <w:t xml:space="preserve"> que el paciente sigue su dieta.</w:t>
             </w:r>
           </w:p>
         </w:tc>
@@ -2023,7 +2030,6 @@
                 <w:sz w:val="22"/>
                 <w:szCs w:val="22"/>
               </w:rPr>
-              <w:lastRenderedPageBreak/>
               <w:t>Líder del proyecto</w:t>
             </w:r>
           </w:p>
@@ -2088,16 +2094,7 @@
                 <w:sz w:val="22"/>
                 <w:szCs w:val="22"/>
               </w:rPr>
-              <w:t>Luis Bernardo Pulido Gaytá</w:t>
-            </w:r>
-            <w:bookmarkStart w:id="5" w:name="_GoBack"/>
-            <w:bookmarkEnd w:id="5"/>
-            <w:r>
-              <w:rPr>
-                <w:sz w:val="22"/>
-                <w:szCs w:val="22"/>
-              </w:rPr>
-              <w:t>n</w:t>
+              <w:t>Luis Bernardo Pulido Gaytán</w:t>
             </w:r>
           </w:p>
         </w:tc>
@@ -2131,6 +2128,7 @@
                 <w:sz w:val="22"/>
                 <w:szCs w:val="22"/>
               </w:rPr>
+              <w:lastRenderedPageBreak/>
               <w:t>Responsable de planeación</w:t>
             </w:r>
           </w:p>
@@ -2509,8 +2507,8 @@
       <w:pPr>
         <w:pStyle w:val="Encabezado1"/>
       </w:pPr>
-      <w:bookmarkStart w:id="6" w:name="__RefHeading__1052_1188614897"/>
-      <w:bookmarkEnd w:id="6"/>
+      <w:bookmarkStart w:id="5" w:name="__RefHeading__1052_1188614897"/>
+      <w:bookmarkEnd w:id="5"/>
       <w:r>
         <w:t>Estrategia</w:t>
       </w:r>
@@ -2519,8 +2517,8 @@
       <w:pPr>
         <w:pStyle w:val="Encabezado2"/>
       </w:pPr>
-      <w:bookmarkStart w:id="7" w:name="__RefHeading__330_1587839860"/>
-      <w:bookmarkEnd w:id="7"/>
+      <w:bookmarkStart w:id="6" w:name="__RefHeading__330_1587839860"/>
+      <w:bookmarkEnd w:id="6"/>
       <w:r>
         <w:t>Modelo conceptual</w:t>
       </w:r>
@@ -2603,8 +2601,8 @@
       <w:pPr>
         <w:pStyle w:val="Encabezado2"/>
       </w:pPr>
-      <w:bookmarkStart w:id="8" w:name="__RefHeading__332_1587839860"/>
-      <w:bookmarkEnd w:id="8"/>
+      <w:bookmarkStart w:id="7" w:name="__RefHeading__332_1587839860"/>
+      <w:bookmarkEnd w:id="7"/>
       <w:r>
         <w:t>Productos a producir</w:t>
       </w:r>
@@ -5824,8 +5822,8 @@
       <w:pPr>
         <w:pStyle w:val="Encabezado2"/>
       </w:pPr>
-      <w:bookmarkStart w:id="9" w:name="__RefHeading__334_1587839860"/>
-      <w:bookmarkEnd w:id="9"/>
+      <w:bookmarkStart w:id="8" w:name="__RefHeading__334_1587839860"/>
+      <w:bookmarkEnd w:id="8"/>
       <w:r>
         <w:t>Estrategia de desarrollo</w:t>
       </w:r>
@@ -6418,8 +6416,8 @@
       <w:pPr>
         <w:pStyle w:val="Encabezado2"/>
       </w:pPr>
-      <w:bookmarkStart w:id="10" w:name="__RefHeading__336_1587839860"/>
-      <w:bookmarkEnd w:id="10"/>
+      <w:bookmarkStart w:id="9" w:name="__RefHeading__336_1587839860"/>
+      <w:bookmarkEnd w:id="9"/>
       <w:r>
         <w:t xml:space="preserve">Estimación </w:t>
       </w:r>
@@ -7539,7 +7537,10 @@
               <w:t>Plan de pruebas</w:t>
             </w:r>
           </w:p>
-          <w:p/>
+          <w:p>
+            <w:bookmarkStart w:id="10" w:name="_GoBack"/>
+            <w:bookmarkEnd w:id="10"/>
+          </w:p>
         </w:tc>
         <w:tc>
           <w:tcPr>
@@ -9706,7 +9707,7 @@
             <w:rPr>
               <w:noProof/>
             </w:rPr>
-            <w:t>9</w:t>
+            <w:t>7</w:t>
           </w:r>
           <w:r>
             <w:fldChar w:fldCharType="end"/>
@@ -11705,7 +11706,7 @@
   <a:extraClrSchemeLst/>
   <a:extLst>
     <a:ext uri="{05A4C25C-085E-4340-85A3-A5531E510DB2}">
-      <thm15:themeFamily xmlns="" xmlns:thm15="http://schemas.microsoft.com/office/thememl/2012/main" name="Office Theme" id="{62F939B6-93AF-4DB8-9C6B-D6C7DFDC589F}" vid="{4A3C46E8-61CC-4603-A589-7422A47A8E4A}"/>
+      <thm15:themeFamily xmlns:thm15="http://schemas.microsoft.com/office/thememl/2012/main" xmlns="" name="Office Theme" id="{62F939B6-93AF-4DB8-9C6B-D6C7DFDC589F}" vid="{4A3C46E8-61CC-4603-A589-7422A47A8E4A}"/>
     </a:ext>
   </a:extLst>
 </a:theme>

</xml_diff>